<commit_message>
Resumo mostra final update
</commit_message>
<xml_diff>
--- a/Divulgacao/resumo-mostra-final.docx
+++ b/Divulgacao/resumo-mostra-final.docx
@@ -466,34 +466,36 @@
           <w:lang w:eastAsia="pt-BR"/>
         </w:rPr>
       </w:pPr>
-      <w:r>
-        <w:rPr>
-          <w:rFonts w:ascii="Calibri" w:hAnsi="Calibri" w:eastAsia="Times New Roman" w:cs="Calibri"/>
-          <w:b w:val="1"/>
-          <w:bCs w:val="1"/>
-          <w:color w:val="201F1E"/>
-          <w:lang w:eastAsia="pt-BR"/>
-        </w:rPr>
-        <w:t>Link do v</w:t>
-      </w:r>
-      <w:r>
-        <w:rPr>
-          <w:rFonts w:ascii="Calibri" w:hAnsi="Calibri" w:eastAsia="Times New Roman" w:cs="Calibri"/>
-          <w:b w:val="1"/>
-          <w:bCs w:val="1"/>
-          <w:color w:val="201F1E"/>
-          <w:lang w:eastAsia="pt-BR"/>
-        </w:rPr>
-        <w:t>ídeo do trabalho:</w:t>
-      </w:r>
-      <w:r>
-        <w:rPr>
-          <w:rFonts w:ascii="Calibri" w:hAnsi="Calibri" w:eastAsia="Times New Roman" w:cs="Calibri"/>
-          <w:color w:val="201F1E"/>
-          <w:lang w:eastAsia="pt-BR"/>
-        </w:rPr>
-        <w:t> </w:t>
-      </w:r>
+      <w:hyperlink r:id="R140fa4809db5411a">
+        <w:r>
+          <w:rPr>
+            <w:rStyle w:val="Hyperlink"/>
+            <w:rFonts w:ascii="Calibri" w:hAnsi="Calibri" w:eastAsia="Times New Roman" w:cs="Calibri"/>
+            <w:b w:val="1"/>
+            <w:bCs w:val="1"/>
+            <w:lang w:eastAsia="pt-BR"/>
+          </w:rPr>
+          <w:t>Link do v</w:t>
+        </w:r>
+        <w:r>
+          <w:rPr>
+            <w:rStyle w:val="Hyperlink"/>
+            <w:rFonts w:ascii="Calibri" w:hAnsi="Calibri" w:eastAsia="Times New Roman" w:cs="Calibri"/>
+            <w:b w:val="1"/>
+            <w:bCs w:val="1"/>
+            <w:lang w:eastAsia="pt-BR"/>
+          </w:rPr>
+          <w:t>ídeo do trabalho</w:t>
+        </w:r>
+        <w:r>
+          <w:rPr>
+            <w:rStyle w:val="Hyperlink"/>
+            <w:rFonts w:ascii="Calibri" w:hAnsi="Calibri" w:eastAsia="Times New Roman" w:cs="Calibri"/>
+            <w:lang w:eastAsia="pt-BR"/>
+          </w:rPr>
+          <w:t> </w:t>
+        </w:r>
+      </w:hyperlink>
       <w:r>
         <w:rPr>
           <w:rFonts w:ascii="Calibri" w:hAnsi="Calibri" w:eastAsia="Times New Roman" w:cs="Calibri"/>

</xml_diff>

<commit_message>
corrigindo resumo da amostra
</commit_message>
<xml_diff>
--- a/Divulgacao/resumo-mostra-final.docx
+++ b/Divulgacao/resumo-mostra-final.docx
@@ -352,19 +352,10 @@
     </w:p>
     <w:p>
       <w:pPr>
+        <w:pStyle w:val="Normal"/>
         <w:shd w:val="clear" w:color="auto" w:fill="FFFFFF" w:themeFill="background1"/>
         <w:spacing w:after="0" w:line="240" w:lineRule="auto"/>
         <w:jc w:val="both"/>
-        <w:rPr>
-          <w:rFonts w:ascii="Calibri" w:hAnsi="Calibri" w:eastAsia="Times New Roman" w:cs="Calibri"/>
-          <w:color w:val="201F1E"/>
-          <w:lang w:eastAsia="pt-BR"/>
-        </w:rPr>
-      </w:pPr>
-      <w:r>
-        <w:br/>
-      </w:r>
-      <w:r>
         <w:rPr>
           <w:rFonts w:ascii="Calibri" w:hAnsi="Calibri" w:eastAsia="Calibri" w:cs="Calibri"/>
           <w:noProof w:val="0"/>
@@ -372,14 +363,10 @@
           <w:szCs w:val="22"/>
           <w:lang w:val="pt-BR"/>
         </w:rPr>
-        <w:t>O projeto desenvolvido visa modernizar a gestão do Laboratório de Estudos em Hidráulica e Saneamento Ambiental (LEHSA) no Instituto Federal de Sergipe (IFS) por meio de um sistema digital. A solução substitui os métodos manuais anteriormente utilizados, que se mostraram inadequados diante da crescente complexidade e das demandas do laboratório. O sistema digital criado proporciona um controle mais eficiente de materiais, equipamentos, insumos e agendamentos, baseando-se em princípios da metodologia ágil para sua construção.</w:t>
-      </w:r>
-    </w:p>
-    <w:p>
-      <w:pPr>
-        <w:spacing w:before="240" w:beforeAutospacing="off" w:after="240" w:afterAutospacing="off" w:line="240" w:lineRule="auto"/>
-        <w:jc w:val="both"/>
-      </w:pPr>
+      </w:pPr>
+      <w:r>
+        <w:br/>
+      </w:r>
       <w:r>
         <w:rPr>
           <w:rFonts w:ascii="Calibri" w:hAnsi="Calibri" w:eastAsia="Calibri" w:cs="Calibri"/>
@@ -388,30 +375,7 @@
           <w:szCs w:val="22"/>
           <w:lang w:val="pt-BR"/>
         </w:rPr>
-        <w:t>O sistema web desenvolvido organiza e otimiza a gestão do laboratório, facilitando a comunicação e a troca de informações entre os envolvidos. Com essa ferramenta administrativa, a eficiência operacional da instituição federal é significativamente melhorada, contribuindo diretamente para a qualidade da educação pública. Além disso, o projeto ofereceu aos membros da equipe a oportunidade de aplicar e expandir seus conhecimentos, desenvolvendo novas competências.</w:t>
-      </w:r>
-    </w:p>
-    <w:p>
-      <w:pPr>
-        <w:spacing w:before="240" w:beforeAutospacing="off" w:after="240" w:afterAutospacing="off" w:line="240" w:lineRule="auto"/>
-        <w:jc w:val="both"/>
-        <w:rPr>
-          <w:rFonts w:ascii="Calibri" w:hAnsi="Calibri" w:eastAsia="Calibri" w:cs="Calibri"/>
-          <w:noProof w:val="0"/>
-          <w:sz w:val="22"/>
-          <w:szCs w:val="22"/>
-          <w:lang w:val="pt-BR"/>
-        </w:rPr>
-      </w:pPr>
-      <w:r>
-        <w:rPr>
-          <w:rFonts w:ascii="Calibri" w:hAnsi="Calibri" w:eastAsia="Calibri" w:cs="Calibri"/>
-          <w:noProof w:val="0"/>
-          <w:sz w:val="22"/>
-          <w:szCs w:val="22"/>
-          <w:lang w:val="pt-BR"/>
-        </w:rPr>
-        <w:t>A implementação deste sistema digital no LEHSA atende à necessidade de modernização dos métodos de gestão, garantindo a sustentabilidade e a eficiência das operações laboratoriais. O resultado é um ambiente mais organizado e eficiente, capaz de atender às demandas atuais de maneira mais eficaz e ágil.</w:t>
+        <w:t>O projeto desenvolvido visa modernizar a gestão do Laboratório de Estudos em Hidráulica e Saneamento Ambiental (LEHSA) no Instituto Federal de Sergipe (IFS) por meio de um sistema digital. A solução substitui os métodos manuais anteriormente utilizados, que se mostraram inadequados diante da crescente complexidade e das demandas do laboratório. O sistema digital criado proporciona um controle mais eficiente de materiais, equipamentos, insumos e agendamentos, baseando-se em princípios da metodologia ágil para sua construção. O sistema web desenvolvido organiza e otimiza a gestão do laboratório, facilitando a comunicação e a troca de informações entre os envolvidos. Com essa ferramenta administrativa, a eficiência operacional da instituição federal é significativamente melhorada, contribuindo diretamente para a qualidade da educação pública. Além disso, o projeto ofereceu aos membros da equipe a oportunidade de aplicar e expandir seus conhecimentos, desenvolvendo novas competências. A implementação deste sistema digital no LEHSA atende à necessidade de modernização dos métodos de gestão, garantindo a sustentabilidade e a eficiência das operações laboratoriais. O resultado é um ambiente mais organizado e eficiente, capaz de atender às demandas atuais de maneira mais eficaz e ágil.</w:t>
       </w:r>
     </w:p>
     <w:p>
@@ -466,7 +430,7 @@
           <w:lang w:eastAsia="pt-BR"/>
         </w:rPr>
       </w:pPr>
-      <w:hyperlink r:id="R140fa4809db5411a">
+      <w:hyperlink r:id="R17e9d82aac7a4043">
         <w:r>
           <w:rPr>
             <w:rStyle w:val="Hyperlink"/>
@@ -496,14 +460,42 @@
           <w:t> </w:t>
         </w:r>
       </w:hyperlink>
-      <w:r>
-        <w:rPr>
-          <w:rFonts w:ascii="Calibri" w:hAnsi="Calibri" w:eastAsia="Times New Roman" w:cs="Calibri"/>
-          <w:color w:val="201F1E"/>
-          <w:lang w:eastAsia="pt-BR"/>
-        </w:rPr>
-        <w:t xml:space="preserve"> </w:t>
-      </w:r>
+    </w:p>
+    <w:p>
+      <w:pPr>
+        <w:shd w:val="clear" w:color="auto" w:fill="FFFFFF" w:themeFill="background1"/>
+        <w:spacing w:after="120" w:line="240" w:lineRule="auto"/>
+        <w:jc w:val="both"/>
+        <w:rPr>
+          <w:rFonts w:ascii="Calibri" w:hAnsi="Calibri" w:eastAsia="Times New Roman" w:cs="Calibri"/>
+          <w:lang w:eastAsia="pt-BR"/>
+        </w:rPr>
+      </w:pPr>
+    </w:p>
+    <w:p>
+      <w:pPr>
+        <w:shd w:val="clear" w:color="auto" w:fill="FFFFFF" w:themeFill="background1"/>
+        <w:spacing w:after="120" w:line="240" w:lineRule="auto"/>
+        <w:jc w:val="both"/>
+        <w:rPr>
+          <w:rFonts w:ascii="Calibri" w:hAnsi="Calibri" w:eastAsia="Times New Roman" w:cs="Calibri"/>
+          <w:b w:val="1"/>
+          <w:bCs w:val="1"/>
+          <w:lang w:eastAsia="pt-BR"/>
+        </w:rPr>
+      </w:pPr>
+      <w:hyperlink r:id="Racf05493f0af450e">
+        <w:r>
+          <w:rPr>
+            <w:rStyle w:val="Hyperlink"/>
+            <w:rFonts w:ascii="Calibri" w:hAnsi="Calibri" w:eastAsia="Times New Roman" w:cs="Calibri"/>
+            <w:b w:val="1"/>
+            <w:bCs w:val="1"/>
+            <w:lang w:eastAsia="pt-BR"/>
+          </w:rPr>
+          <w:t>Link do repositório</w:t>
+        </w:r>
+      </w:hyperlink>
     </w:p>
     <w:sectPr>
       <w:pgSz w:w="11906" w:h="16838" w:orient="portrait"/>

</xml_diff>